<commit_message>
Add sub-topics to the "Must haves" section
</commit_message>
<xml_diff>
--- a/design_document.docx
+++ b/design_document.docx
@@ -242,6 +242,57 @@
           <w:rtl w:val="0"/>
         </w:rPr>
         <w:t>: Important requirements which must be covered</w:t>
+      </w:r>
+    </w:p>
+    <w:p>
+      <w:pPr>
+        <w:pStyle w:val="Body"/>
+        <w:numPr>
+          <w:ilvl w:val="0"/>
+          <w:numId w:val="2"/>
+        </w:numPr>
+        <w:bidi w:val="0"/>
+      </w:pPr>
+      <w:r>
+        <w:rPr>
+          <w:rtl w:val="0"/>
+          <w:lang w:val="en-US"/>
+        </w:rPr>
+        <w:t>Main obligations of the parties</w:t>
+      </w:r>
+    </w:p>
+    <w:p>
+      <w:pPr>
+        <w:pStyle w:val="Body"/>
+        <w:numPr>
+          <w:ilvl w:val="0"/>
+          <w:numId w:val="2"/>
+        </w:numPr>
+        <w:bidi w:val="0"/>
+      </w:pPr>
+      <w:r>
+        <w:rPr>
+          <w:rtl w:val="0"/>
+          <w:lang w:val="en-US"/>
+        </w:rPr>
+        <w:t>Risks which need to be mitigated or allocated</w:t>
+      </w:r>
+    </w:p>
+    <w:p>
+      <w:pPr>
+        <w:pStyle w:val="Body"/>
+        <w:numPr>
+          <w:ilvl w:val="0"/>
+          <w:numId w:val="2"/>
+        </w:numPr>
+        <w:bidi w:val="0"/>
+      </w:pPr>
+      <w:r>
+        <w:rPr>
+          <w:rtl w:val="0"/>
+          <w:lang w:val="en-US"/>
+        </w:rPr>
+        <w:t>Potential conflicts and how to address them</w:t>
       </w:r>
     </w:p>
     <w:p>
@@ -689,6 +740,259 @@
     <w:r/>
   </w:p>
 </w:hdr>
+</file>
+
+<file path=word/numbering.xml><?xml version="1.0" encoding="utf-8"?>
+<w:numbering xmlns:w="http://schemas.openxmlformats.org/wordprocessingml/2006/main" xmlns:wp="http://schemas.openxmlformats.org/drawingml/2006/wordprocessingDrawing" xmlns:w14="http://schemas.microsoft.com/office/word/2010/wordml" xmlns:r="http://schemas.openxmlformats.org/officeDocument/2006/relationships" xmlns:v="urn:schemas-microsoft-com:vml" xmlns:o="urn:schemas-microsoft-com:office:office">
+  <w:abstractNum w:abstractNumId="0">
+    <w:multiLevelType w:val="hybridMultilevel"/>
+    <w:numStyleLink w:val="Bullet"/>
+  </w:abstractNum>
+  <w:abstractNum w:abstractNumId="1">
+    <w:multiLevelType w:val="hybridMultilevel"/>
+    <w:styleLink w:val="Bullet"/>
+    <w:lvl w:ilvl="0">
+      <w:start w:val="1"/>
+      <w:numFmt w:val="bullet"/>
+      <w:suff w:val="tab"/>
+      <w:lvlText w:val="•"/>
+      <w:lvlJc w:val="left"/>
+      <w:pPr>
+        <w:ind w:left="180" w:hanging="180"/>
+      </w:pPr>
+      <w:rPr>
+        <w:rFonts w:hAnsi="Arial Unicode MS"/>
+        <w:caps w:val="0"/>
+        <w:smallCaps w:val="0"/>
+        <w:strike w:val="0"/>
+        <w:dstrike w:val="0"/>
+        <w:outline w:val="0"/>
+        <w:emboss w:val="0"/>
+        <w:imprint w:val="0"/>
+        <w:spacing w:val="0"/>
+        <w:w w:val="100"/>
+        <w:kern w:val="0"/>
+        <w:position w:val="0"/>
+        <w:highlight w:val="none"/>
+        <w:vertAlign w:val="baseline"/>
+      </w:rPr>
+    </w:lvl>
+    <w:lvl w:ilvl="1">
+      <w:start w:val="1"/>
+      <w:numFmt w:val="bullet"/>
+      <w:suff w:val="tab"/>
+      <w:lvlText w:val="•"/>
+      <w:lvlJc w:val="left"/>
+      <w:pPr>
+        <w:ind w:left="360" w:hanging="180"/>
+      </w:pPr>
+      <w:rPr>
+        <w:rFonts w:hAnsi="Arial Unicode MS"/>
+        <w:caps w:val="0"/>
+        <w:smallCaps w:val="0"/>
+        <w:strike w:val="0"/>
+        <w:dstrike w:val="0"/>
+        <w:outline w:val="0"/>
+        <w:emboss w:val="0"/>
+        <w:imprint w:val="0"/>
+        <w:spacing w:val="0"/>
+        <w:w w:val="100"/>
+        <w:kern w:val="0"/>
+        <w:position w:val="-2"/>
+        <w:highlight w:val="none"/>
+        <w:vertAlign w:val="baseline"/>
+      </w:rPr>
+    </w:lvl>
+    <w:lvl w:ilvl="2">
+      <w:start w:val="1"/>
+      <w:numFmt w:val="bullet"/>
+      <w:suff w:val="tab"/>
+      <w:lvlText w:val="•"/>
+      <w:lvlJc w:val="left"/>
+      <w:pPr>
+        <w:ind w:left="540" w:hanging="180"/>
+      </w:pPr>
+      <w:rPr>
+        <w:rFonts w:hAnsi="Arial Unicode MS"/>
+        <w:caps w:val="0"/>
+        <w:smallCaps w:val="0"/>
+        <w:strike w:val="0"/>
+        <w:dstrike w:val="0"/>
+        <w:outline w:val="0"/>
+        <w:emboss w:val="0"/>
+        <w:imprint w:val="0"/>
+        <w:spacing w:val="0"/>
+        <w:w w:val="100"/>
+        <w:kern w:val="0"/>
+        <w:position w:val="-2"/>
+        <w:highlight w:val="none"/>
+        <w:vertAlign w:val="baseline"/>
+      </w:rPr>
+    </w:lvl>
+    <w:lvl w:ilvl="3">
+      <w:start w:val="1"/>
+      <w:numFmt w:val="bullet"/>
+      <w:suff w:val="tab"/>
+      <w:lvlText w:val="•"/>
+      <w:lvlJc w:val="left"/>
+      <w:pPr>
+        <w:ind w:left="720" w:hanging="180"/>
+      </w:pPr>
+      <w:rPr>
+        <w:rFonts w:hAnsi="Arial Unicode MS"/>
+        <w:caps w:val="0"/>
+        <w:smallCaps w:val="0"/>
+        <w:strike w:val="0"/>
+        <w:dstrike w:val="0"/>
+        <w:outline w:val="0"/>
+        <w:emboss w:val="0"/>
+        <w:imprint w:val="0"/>
+        <w:spacing w:val="0"/>
+        <w:w w:val="100"/>
+        <w:kern w:val="0"/>
+        <w:position w:val="-2"/>
+        <w:highlight w:val="none"/>
+        <w:vertAlign w:val="baseline"/>
+      </w:rPr>
+    </w:lvl>
+    <w:lvl w:ilvl="4">
+      <w:start w:val="1"/>
+      <w:numFmt w:val="bullet"/>
+      <w:suff w:val="tab"/>
+      <w:lvlText w:val="•"/>
+      <w:lvlJc w:val="left"/>
+      <w:pPr>
+        <w:ind w:left="900" w:hanging="180"/>
+      </w:pPr>
+      <w:rPr>
+        <w:rFonts w:hAnsi="Arial Unicode MS"/>
+        <w:caps w:val="0"/>
+        <w:smallCaps w:val="0"/>
+        <w:strike w:val="0"/>
+        <w:dstrike w:val="0"/>
+        <w:outline w:val="0"/>
+        <w:emboss w:val="0"/>
+        <w:imprint w:val="0"/>
+        <w:spacing w:val="0"/>
+        <w:w w:val="100"/>
+        <w:kern w:val="0"/>
+        <w:position w:val="-2"/>
+        <w:highlight w:val="none"/>
+        <w:vertAlign w:val="baseline"/>
+      </w:rPr>
+    </w:lvl>
+    <w:lvl w:ilvl="5">
+      <w:start w:val="1"/>
+      <w:numFmt w:val="bullet"/>
+      <w:suff w:val="tab"/>
+      <w:lvlText w:val="•"/>
+      <w:lvlJc w:val="left"/>
+      <w:pPr>
+        <w:ind w:left="1080" w:hanging="180"/>
+      </w:pPr>
+      <w:rPr>
+        <w:rFonts w:hAnsi="Arial Unicode MS"/>
+        <w:caps w:val="0"/>
+        <w:smallCaps w:val="0"/>
+        <w:strike w:val="0"/>
+        <w:dstrike w:val="0"/>
+        <w:outline w:val="0"/>
+        <w:emboss w:val="0"/>
+        <w:imprint w:val="0"/>
+        <w:spacing w:val="0"/>
+        <w:w w:val="100"/>
+        <w:kern w:val="0"/>
+        <w:position w:val="-2"/>
+        <w:highlight w:val="none"/>
+        <w:vertAlign w:val="baseline"/>
+      </w:rPr>
+    </w:lvl>
+    <w:lvl w:ilvl="6">
+      <w:start w:val="1"/>
+      <w:numFmt w:val="bullet"/>
+      <w:suff w:val="tab"/>
+      <w:lvlText w:val="•"/>
+      <w:lvlJc w:val="left"/>
+      <w:pPr>
+        <w:ind w:left="1260" w:hanging="180"/>
+      </w:pPr>
+      <w:rPr>
+        <w:rFonts w:hAnsi="Arial Unicode MS"/>
+        <w:caps w:val="0"/>
+        <w:smallCaps w:val="0"/>
+        <w:strike w:val="0"/>
+        <w:dstrike w:val="0"/>
+        <w:outline w:val="0"/>
+        <w:emboss w:val="0"/>
+        <w:imprint w:val="0"/>
+        <w:spacing w:val="0"/>
+        <w:w w:val="100"/>
+        <w:kern w:val="0"/>
+        <w:position w:val="-2"/>
+        <w:highlight w:val="none"/>
+        <w:vertAlign w:val="baseline"/>
+      </w:rPr>
+    </w:lvl>
+    <w:lvl w:ilvl="7">
+      <w:start w:val="1"/>
+      <w:numFmt w:val="bullet"/>
+      <w:suff w:val="tab"/>
+      <w:lvlText w:val="•"/>
+      <w:lvlJc w:val="left"/>
+      <w:pPr>
+        <w:ind w:left="1440" w:hanging="180"/>
+      </w:pPr>
+      <w:rPr>
+        <w:rFonts w:hAnsi="Arial Unicode MS"/>
+        <w:caps w:val="0"/>
+        <w:smallCaps w:val="0"/>
+        <w:strike w:val="0"/>
+        <w:dstrike w:val="0"/>
+        <w:outline w:val="0"/>
+        <w:emboss w:val="0"/>
+        <w:imprint w:val="0"/>
+        <w:spacing w:val="0"/>
+        <w:w w:val="100"/>
+        <w:kern w:val="0"/>
+        <w:position w:val="-2"/>
+        <w:highlight w:val="none"/>
+        <w:vertAlign w:val="baseline"/>
+      </w:rPr>
+    </w:lvl>
+    <w:lvl w:ilvl="8">
+      <w:start w:val="1"/>
+      <w:numFmt w:val="bullet"/>
+      <w:suff w:val="tab"/>
+      <w:lvlText w:val="•"/>
+      <w:lvlJc w:val="left"/>
+      <w:pPr>
+        <w:ind w:left="1620" w:hanging="180"/>
+      </w:pPr>
+      <w:rPr>
+        <w:rFonts w:hAnsi="Arial Unicode MS"/>
+        <w:caps w:val="0"/>
+        <w:smallCaps w:val="0"/>
+        <w:strike w:val="0"/>
+        <w:dstrike w:val="0"/>
+        <w:outline w:val="0"/>
+        <w:emboss w:val="0"/>
+        <w:imprint w:val="0"/>
+        <w:spacing w:val="0"/>
+        <w:w w:val="100"/>
+        <w:kern w:val="0"/>
+        <w:position w:val="-2"/>
+        <w:highlight w:val="none"/>
+        <w:vertAlign w:val="baseline"/>
+      </w:rPr>
+    </w:lvl>
+  </w:abstractNum>
+  <w:num w:numId="1">
+    <w:abstractNumId w:val="1"/>
+  </w:num>
+  <w:num w:numId="2">
+    <w:abstractNumId w:val="0"/>
+  </w:num>
+</w:numbering>
 </file>
 
 <file path=word/styles.xml><?xml version="1.0" encoding="utf-8"?>
@@ -1035,6 +1339,14 @@
       </w14:textFill>
     </w:rPr>
   </w:style>
+  <w:style w:type="numbering" w:styleId="Bullet">
+    <w:name w:val="Bullet"/>
+    <w:pPr>
+      <w:numPr>
+        <w:numId w:val="1"/>
+      </w:numPr>
+    </w:pPr>
+  </w:style>
   <w:style w:type="character" w:styleId="Hyperlink.0">
     <w:name w:val="Hyperlink.0"/>
     <w:basedOn w:val="Hyperlink"/>

</xml_diff>